<commit_message>
Add ILogging and Serilog
</commit_message>
<xml_diff>
--- a/Code Challenge Project Guideline.docx
+++ b/Code Challenge Project Guideline.docx
@@ -21,6 +21,13 @@
       <w:r>
         <w:t>This is .Net Core console application with Target Framework .NET 5.0.</w:t>
       </w:r>
+    </w:p>
+    <w:p>
+      <w:r>
+        <w:t>.Net 5.0 must be installed to run the application.</w:t>
+      </w:r>
+      <w:bookmarkStart w:id="0" w:name="_GoBack"/>
+      <w:bookmarkEnd w:id="0"/>
     </w:p>
     <w:p>
       <w:pPr>
@@ -357,8 +364,6 @@
           </wp:inline>
         </w:drawing>
       </w:r>
-      <w:bookmarkStart w:id="0" w:name="_GoBack"/>
-      <w:bookmarkEnd w:id="0"/>
     </w:p>
     <w:p>
       <w:pPr>
@@ -398,6 +403,7 @@
         <w:pStyle w:val="ListParagraph"/>
       </w:pPr>
       <w:r>
+        <w:lastRenderedPageBreak/>
         <w:t xml:space="preserve"> </w:t>
       </w:r>
     </w:p>

</xml_diff>